<commit_message>
The documentation is made also
</commit_message>
<xml_diff>
--- a/Project4/EE356P4KM.docx
+++ b/Project4/EE356P4KM.docx
@@ -885,11 +885,7 @@
               </mc:Choice>
               <mc:Fallback>
                 <w:pict>
-                  <v:shapetype w14:anchorId="2B44B3F5" id="_x0000_t202" coordsize="21600,21600" o:spt="202" path="m,l,21600r21600,l21600,xe">
-                    <v:stroke joinstyle="miter"/>
-                    <v:path gradientshapeok="t" o:connecttype="rect"/>
-                  </v:shapetype>
-                  <v:shape id="Text Box 154" o:spid="_x0000_s1028" type="#_x0000_t202" style="position:absolute;margin-left:0;margin-top:0;width:8in;height:286.5pt;z-index:251659264;visibility:visible;mso-wrap-style:square;mso-width-percent:941;mso-height-percent:363;mso-top-percent:300;mso-wrap-distance-left:9pt;mso-wrap-distance-top:0;mso-wrap-distance-right:9pt;mso-wrap-distance-bottom:0;mso-position-horizontal:center;mso-position-horizontal-relative:page;mso-position-vertical-relative:page;mso-width-percent:941;mso-height-percent:363;mso-top-percent:300;mso-width-relative:page;mso-height-relative:page;v-text-anchor:bottom" o:gfxdata="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" filled="f" stroked="f" strokeweight=".5pt">
+                  <v:shape w14:anchorId="2B44B3F5" id="Text Box 154" o:spid="_x0000_s1028" type="#_x0000_t202" style="position:absolute;margin-left:0;margin-top:0;width:8in;height:286.5pt;z-index:251659264;visibility:visible;mso-wrap-style:square;mso-width-percent:941;mso-height-percent:363;mso-top-percent:300;mso-wrap-distance-left:9pt;mso-wrap-distance-top:0;mso-wrap-distance-right:9pt;mso-wrap-distance-bottom:0;mso-position-horizontal:center;mso-position-horizontal-relative:page;mso-position-vertical-relative:page;mso-width-percent:941;mso-height-percent:363;mso-top-percent:300;mso-width-relative:page;mso-height-relative:page;v-text-anchor:bottom" o:gfxdata="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" filled="f" stroked="f" strokeweight=".5pt">
                     <v:textbox inset="126pt,0,54pt,0">
                       <w:txbxContent>
                         <w:p>
@@ -1081,10 +1077,74 @@
       </w:pPr>
       <w:r>
         <w:rPr>
+          <w:noProof/>
           <w:sz w:val="24"/>
           <w:szCs w:val="24"/>
         </w:rPr>
         <w:lastRenderedPageBreak/>
+        <w:drawing>
+          <wp:anchor distT="0" distB="0" distL="114300" distR="114300" simplePos="0" relativeHeight="251664384" behindDoc="1" locked="0" layoutInCell="1" allowOverlap="1" wp14:anchorId="1430A078" wp14:editId="0182A52F">
+            <wp:simplePos x="0" y="0"/>
+            <wp:positionH relativeFrom="margin">
+              <wp:align>right</wp:align>
+            </wp:positionH>
+            <wp:positionV relativeFrom="paragraph">
+              <wp:posOffset>3562350</wp:posOffset>
+            </wp:positionV>
+            <wp:extent cx="5943600" cy="2004695"/>
+            <wp:effectExtent l="0" t="0" r="0" b="0"/>
+            <wp:wrapTight wrapText="bothSides">
+              <wp:wrapPolygon edited="0">
+                <wp:start x="0" y="0"/>
+                <wp:lineTo x="0" y="21347"/>
+                <wp:lineTo x="21531" y="21347"/>
+                <wp:lineTo x="21531" y="0"/>
+                <wp:lineTo x="0" y="0"/>
+              </wp:wrapPolygon>
+            </wp:wrapTight>
+            <wp:docPr id="2" name="Picture 2"/>
+            <wp:cNvGraphicFramePr>
+              <a:graphicFrameLocks xmlns:a="http://schemas.openxmlformats.org/drawingml/2006/main" noChangeAspect="1"/>
+            </wp:cNvGraphicFramePr>
+            <a:graphic xmlns:a="http://schemas.openxmlformats.org/drawingml/2006/main">
+              <a:graphicData uri="http://schemas.openxmlformats.org/drawingml/2006/picture">
+                <pic:pic xmlns:pic="http://schemas.openxmlformats.org/drawingml/2006/picture">
+                  <pic:nvPicPr>
+                    <pic:cNvPr id="2" name="C74EA65.tmp"/>
+                    <pic:cNvPicPr/>
+                  </pic:nvPicPr>
+                  <pic:blipFill>
+                    <a:blip r:embed="rId7">
+                      <a:extLst>
+                        <a:ext uri="{28A0092B-C50C-407E-A947-70E740481C1C}">
+                          <a14:useLocalDpi xmlns:a14="http://schemas.microsoft.com/office/drawing/2010/main" val="0"/>
+                        </a:ext>
+                      </a:extLst>
+                    </a:blip>
+                    <a:stretch>
+                      <a:fillRect/>
+                    </a:stretch>
+                  </pic:blipFill>
+                  <pic:spPr>
+                    <a:xfrm>
+                      <a:off x="0" y="0"/>
+                      <a:ext cx="5943600" cy="2004695"/>
+                    </a:xfrm>
+                    <a:prstGeom prst="rect">
+                      <a:avLst/>
+                    </a:prstGeom>
+                  </pic:spPr>
+                </pic:pic>
+              </a:graphicData>
+            </a:graphic>
+          </wp:anchor>
+        </w:drawing>
+      </w:r>
+      <w:r>
+        <w:rPr>
+          <w:sz w:val="24"/>
+          <w:szCs w:val="24"/>
+        </w:rPr>
         <w:t>My program</w:t>
       </w:r>
       <w:r>
@@ -1113,28 +1173,42 @@
           <w:sz w:val="24"/>
           <w:szCs w:val="24"/>
         </w:rPr>
-        <w:t xml:space="preserve">in my game by left clicking on the start spot and right clicking on the end spot. The mode by animation and the winner is displayed by animation. You can additionally, select the number of cells and coin. The coin will always be in the last 25% of the cells and messages are shown when a player changes or an </w:t>
+        <w:t xml:space="preserve">in my game by left clicking on the start spot and right clicking on the end spot. The </w:t>
       </w:r>
       <w:r>
         <w:rPr>
           <w:sz w:val="24"/>
           <w:szCs w:val="24"/>
         </w:rPr>
-        <w:t>illegal move</w:t>
+        <w:t xml:space="preserve">coin </w:t>
       </w:r>
       <w:r>
         <w:rPr>
           <w:sz w:val="24"/>
           <w:szCs w:val="24"/>
         </w:rPr>
-        <w:t xml:space="preserve"> happen.</w:t>
+        <w:t>mo</w:t>
       </w:r>
       <w:r>
         <w:rPr>
           <w:sz w:val="24"/>
           <w:szCs w:val="24"/>
         </w:rPr>
-        <w:t xml:space="preserve"> The extra feature is the help, about and continually reset the program after one-person wins. The Help gives the user the game rules and the about gives information about the programmer. Classes were used to construct the program, the cells were a class and the coins were a class, so that it was easy to see if a cell was the last cell and attach color to a coin. Using class made the architecture of the game very simple and easy to </w:t>
+        <w:t>ves</w:t>
+      </w:r>
+      <w:r>
+        <w:rPr>
+          <w:sz w:val="24"/>
+          <w:szCs w:val="24"/>
+        </w:rPr>
+        <w:t xml:space="preserve"> by animation and the winner is displayed by animation. You can additionally, select the number of cells and coin. The </w:t>
+      </w:r>
+      <w:r>
+        <w:rPr>
+          <w:sz w:val="24"/>
+          <w:szCs w:val="24"/>
+        </w:rPr>
+        <w:t xml:space="preserve">gold </w:t>
       </w:r>
       <w:bookmarkStart w:id="0" w:name="_GoBack"/>
       <w:bookmarkEnd w:id="0"/>
@@ -1143,7 +1217,28 @@
           <w:sz w:val="24"/>
           <w:szCs w:val="24"/>
         </w:rPr>
-        <w:t>construct.</w:t>
+        <w:t xml:space="preserve">coin will always be in the last 25% of the cells and messages are shown when a player changes or an </w:t>
+      </w:r>
+      <w:r>
+        <w:rPr>
+          <w:sz w:val="24"/>
+          <w:szCs w:val="24"/>
+        </w:rPr>
+        <w:t>illegal move</w:t>
+      </w:r>
+      <w:r>
+        <w:rPr>
+          <w:sz w:val="24"/>
+          <w:szCs w:val="24"/>
+        </w:rPr>
+        <w:t xml:space="preserve"> happen.</w:t>
+      </w:r>
+      <w:r>
+        <w:rPr>
+          <w:sz w:val="24"/>
+          <w:szCs w:val="24"/>
+        </w:rPr>
+        <w:t xml:space="preserve"> The extra feature is the help, about and continually reset the program after one-person wins. The Help gives the user the game rules and the about gives information about the programmer. Classes were used to construct the program, the cells were a class and the coins were a class, so that it was easy to see if a cell was the last cell and attach color to a coin. Using class made the architecture of the game very simple and easy to construct.</w:t>
       </w:r>
     </w:p>
     <w:p>
@@ -1162,13 +1257,13 @@
           <w:szCs w:val="24"/>
         </w:rPr>
         <w:drawing>
-          <wp:anchor distT="0" distB="0" distL="114300" distR="114300" simplePos="0" relativeHeight="251663360" behindDoc="0" locked="0" layoutInCell="1" allowOverlap="1" wp14:anchorId="5B1DA055" wp14:editId="0ED6895E">
+          <wp:anchor distT="0" distB="0" distL="114300" distR="114300" simplePos="0" relativeHeight="251663360" behindDoc="0" locked="0" layoutInCell="1" allowOverlap="1" wp14:anchorId="5B1DA055" wp14:editId="743A7388">
             <wp:simplePos x="0" y="0"/>
             <wp:positionH relativeFrom="margin">
-              <wp:align>center</wp:align>
+              <wp:align>left</wp:align>
             </wp:positionH>
             <wp:positionV relativeFrom="paragraph">
-              <wp:posOffset>2202815</wp:posOffset>
+              <wp:posOffset>2145665</wp:posOffset>
             </wp:positionV>
             <wp:extent cx="1743318" cy="1514686"/>
             <wp:effectExtent l="0" t="0" r="9525" b="9525"/>
@@ -1185,7 +1280,7 @@
                     <pic:cNvPicPr/>
                   </pic:nvPicPr>
                   <pic:blipFill>
-                    <a:blip r:embed="rId7">
+                    <a:blip r:embed="rId8">
                       <a:extLst>
                         <a:ext uri="{28A0092B-C50C-407E-A947-70E740481C1C}">
                           <a14:useLocalDpi xmlns:a14="http://schemas.microsoft.com/office/drawing/2010/main" val="0"/>
@@ -1218,10 +1313,26 @@
           <w:szCs w:val="24"/>
         </w:rPr>
         <w:drawing>
-          <wp:inline distT="0" distB="0" distL="0" distR="0" wp14:anchorId="1C0D66D0" wp14:editId="1397FD05">
-            <wp:extent cx="5747500" cy="4094480"/>
-            <wp:effectExtent l="0" t="0" r="5715" b="1270"/>
-            <wp:docPr id="4" name="Picture 4" descr="MainWindow"/>
+          <wp:anchor distT="0" distB="0" distL="114300" distR="114300" simplePos="0" relativeHeight="251665408" behindDoc="1" locked="0" layoutInCell="1" allowOverlap="1" wp14:anchorId="39604A03" wp14:editId="23F4BF93">
+            <wp:simplePos x="0" y="0"/>
+            <wp:positionH relativeFrom="column">
+              <wp:posOffset>1914525</wp:posOffset>
+            </wp:positionH>
+            <wp:positionV relativeFrom="paragraph">
+              <wp:posOffset>2279650</wp:posOffset>
+            </wp:positionV>
+            <wp:extent cx="3390900" cy="2224405"/>
+            <wp:effectExtent l="0" t="0" r="0" b="4445"/>
+            <wp:wrapTight wrapText="bothSides">
+              <wp:wrapPolygon edited="0">
+                <wp:start x="0" y="0"/>
+                <wp:lineTo x="0" y="21458"/>
+                <wp:lineTo x="21479" y="21458"/>
+                <wp:lineTo x="21479" y="0"/>
+                <wp:lineTo x="0" y="0"/>
+              </wp:wrapPolygon>
+            </wp:wrapTight>
+            <wp:docPr id="6" name="Picture 6"/>
             <wp:cNvGraphicFramePr>
               <a:graphicFrameLocks xmlns:a="http://schemas.openxmlformats.org/drawingml/2006/main" noChangeAspect="1"/>
             </wp:cNvGraphicFramePr>
@@ -1229,11 +1340,11 @@
               <a:graphicData uri="http://schemas.openxmlformats.org/drawingml/2006/picture">
                 <pic:pic xmlns:pic="http://schemas.openxmlformats.org/drawingml/2006/picture">
                   <pic:nvPicPr>
-                    <pic:cNvPr id="4" name="07C2534.tmp"/>
+                    <pic:cNvPr id="6" name="C74CA0A.tmp"/>
                     <pic:cNvPicPr/>
                   </pic:nvPicPr>
                   <pic:blipFill>
-                    <a:blip r:embed="rId8">
+                    <a:blip r:embed="rId9">
                       <a:extLst>
                         <a:ext uri="{28A0092B-C50C-407E-A947-70E740481C1C}">
                           <a14:useLocalDpi xmlns:a14="http://schemas.microsoft.com/office/drawing/2010/main" val="0"/>
@@ -1247,7 +1358,7 @@
                   <pic:spPr>
                     <a:xfrm>
                       <a:off x="0" y="0"/>
-                      <a:ext cx="5775135" cy="4114167"/>
+                      <a:ext cx="3390900" cy="2224405"/>
                     </a:xfrm>
                     <a:prstGeom prst="rect">
                       <a:avLst/>
@@ -1256,9 +1367,72 @@
                 </pic:pic>
               </a:graphicData>
             </a:graphic>
-          </wp:inline>
+            <wp14:sizeRelH relativeFrom="margin">
+              <wp14:pctWidth>0</wp14:pctWidth>
+            </wp14:sizeRelH>
+            <wp14:sizeRelV relativeFrom="margin">
+              <wp14:pctHeight>0</wp14:pctHeight>
+            </wp14:sizeRelV>
+          </wp:anchor>
         </w:drawing>
       </w:r>
+      <w:r>
+        <w:rPr>
+          <w:sz w:val="24"/>
+          <w:szCs w:val="24"/>
+        </w:rPr>
+        <w:t xml:space="preserve"> </w:t>
+      </w:r>
+    </w:p>
+    <w:p>
+      <w:pPr>
+        <w:spacing w:line="480" w:lineRule="auto"/>
+        <w:ind w:firstLine="720"/>
+        <w:rPr>
+          <w:sz w:val="24"/>
+          <w:szCs w:val="24"/>
+        </w:rPr>
+      </w:pPr>
+    </w:p>
+    <w:p>
+      <w:pPr>
+        <w:spacing w:line="480" w:lineRule="auto"/>
+        <w:ind w:firstLine="720"/>
+        <w:rPr>
+          <w:sz w:val="24"/>
+          <w:szCs w:val="24"/>
+        </w:rPr>
+      </w:pPr>
+    </w:p>
+    <w:p>
+      <w:pPr>
+        <w:spacing w:line="480" w:lineRule="auto"/>
+        <w:ind w:firstLine="720"/>
+        <w:rPr>
+          <w:sz w:val="24"/>
+          <w:szCs w:val="24"/>
+        </w:rPr>
+      </w:pPr>
+    </w:p>
+    <w:p>
+      <w:pPr>
+        <w:spacing w:line="480" w:lineRule="auto"/>
+        <w:ind w:firstLine="720"/>
+        <w:rPr>
+          <w:sz w:val="24"/>
+          <w:szCs w:val="24"/>
+        </w:rPr>
+      </w:pPr>
+    </w:p>
+    <w:p>
+      <w:pPr>
+        <w:spacing w:line="480" w:lineRule="auto"/>
+        <w:ind w:firstLine="720"/>
+        <w:rPr>
+          <w:sz w:val="24"/>
+          <w:szCs w:val="24"/>
+        </w:rPr>
+      </w:pPr>
     </w:p>
     <w:sectPr>
       <w:pgSz w:w="12240" w:h="15840"/>

</xml_diff>